<commit_message>
Docs Updated, main action updated
</commit_message>
<xml_diff>
--- a/ooad.persistence.hibernate.demo/PJ文档.docx
+++ b/ooad.persistence.hibernate.demo/PJ文档.docx
@@ -3,11 +3,6 @@
 <w:document xmlns:wpc="http://schemas.microsoft.com/office/word/2010/wordprocessingCanvas" xmlns:mc="http://schemas.openxmlformats.org/markup-compatibility/2006" xmlns:o="urn:schemas-microsoft-com:office:office" xmlns:r="http://schemas.openxmlformats.org/officeDocument/2006/relationships" xmlns:m="http://schemas.openxmlformats.org/officeDocument/2006/math" xmlns:v="urn:schemas-microsoft-com:vml" xmlns:wp14="http://schemas.microsoft.com/office/word/2010/wordprocessingDrawing" xmlns:wp="http://schemas.openxmlformats.org/drawingml/2006/wordprocessingDrawing" xmlns:w10="urn:schemas-microsoft-com:office:word" xmlns:w="http://schemas.openxmlformats.org/wordprocessingml/2006/main" xmlns:w14="http://schemas.microsoft.com/office/word/2010/wordml" xmlns:wpg="http://schemas.microsoft.com/office/word/2010/wordprocessingGroup" xmlns:wpi="http://schemas.microsoft.com/office/word/2010/wordprocessingInk" xmlns:wne="http://schemas.microsoft.com/office/word/2006/wordml" xmlns:wps="http://schemas.microsoft.com/office/word/2010/wordprocessingShape" mc:Ignorable="w14 wp14">
   <w:body>
     <w:p>
-      <w:pPr>
-        <w:rPr>
-          <w:rFonts w:hint="eastAsia"/>
-        </w:rPr>
-      </w:pPr>
       <w:r>
         <w:rPr>
           <w:rFonts w:hint="eastAsia"/>
@@ -18,9 +13,6 @@
     <w:p>
       <w:pPr>
         <w:ind w:firstLineChars="200" w:firstLine="420"/>
-        <w:rPr>
-          <w:rFonts w:hint="eastAsia"/>
-        </w:rPr>
       </w:pPr>
       <w:r>
         <w:rPr>
@@ -140,9 +132,6 @@
     <w:p>
       <w:pPr>
         <w:ind w:firstLineChars="200" w:firstLine="420"/>
-        <w:rPr>
-          <w:rFonts w:hint="eastAsia"/>
-        </w:rPr>
       </w:pPr>
       <w:r>
         <w:rPr>
@@ -190,17 +179,9 @@
     <w:p>
       <w:pPr>
         <w:ind w:firstLineChars="200" w:firstLine="420"/>
-        <w:rPr>
-          <w:rFonts w:hint="eastAsia"/>
-        </w:rPr>
-      </w:pPr>
-    </w:p>
-    <w:p>
-      <w:pPr>
-        <w:rPr>
-          <w:rFonts w:hint="eastAsia"/>
-        </w:rPr>
-      </w:pPr>
+      </w:pPr>
+    </w:p>
+    <w:p>
       <w:r>
         <w:rPr>
           <w:rFonts w:hint="eastAsia"/>
@@ -211,9 +192,6 @@
     <w:p>
       <w:pPr>
         <w:ind w:firstLineChars="200" w:firstLine="420"/>
-        <w:rPr>
-          <w:rFonts w:hint="eastAsia"/>
-        </w:rPr>
       </w:pPr>
       <w:r>
         <w:rPr>
@@ -231,9 +209,6 @@
     <w:p>
       <w:pPr>
         <w:ind w:firstLineChars="200" w:firstLine="420"/>
-        <w:rPr>
-          <w:rFonts w:hint="eastAsia"/>
-        </w:rPr>
       </w:pPr>
       <w:r>
         <w:rPr>
@@ -251,9 +226,6 @@
     <w:p>
       <w:pPr>
         <w:ind w:firstLineChars="200" w:firstLine="420"/>
-        <w:rPr>
-          <w:rFonts w:hint="eastAsia"/>
-        </w:rPr>
       </w:pPr>
       <w:r>
         <w:rPr>
@@ -271,9 +243,6 @@
     <w:p>
       <w:pPr>
         <w:ind w:firstLineChars="200" w:firstLine="420"/>
-        <w:rPr>
-          <w:rFonts w:hint="eastAsia"/>
-        </w:rPr>
       </w:pPr>
       <w:r>
         <w:rPr>
@@ -291,9 +260,6 @@
     <w:p>
       <w:pPr>
         <w:ind w:firstLineChars="200" w:firstLine="420"/>
-        <w:rPr>
-          <w:rFonts w:hint="eastAsia"/>
-        </w:rPr>
       </w:pPr>
       <w:r>
         <w:rPr>
@@ -311,9 +277,6 @@
     <w:p>
       <w:pPr>
         <w:ind w:firstLineChars="200" w:firstLine="420"/>
-        <w:rPr>
-          <w:rFonts w:hint="eastAsia"/>
-        </w:rPr>
       </w:pPr>
       <w:r>
         <w:rPr>
@@ -328,19 +291,8 @@
         <w:t>、可以查看一个朋友的借阅情况</w:t>
       </w:r>
     </w:p>
-    <w:p>
-      <w:pPr>
-        <w:rPr>
-          <w:rFonts w:hint="eastAsia"/>
-        </w:rPr>
-      </w:pPr>
-    </w:p>
-    <w:p>
-      <w:pPr>
-        <w:rPr>
-          <w:rFonts w:hint="eastAsia"/>
-        </w:rPr>
-      </w:pPr>
+    <w:p/>
+    <w:p>
       <w:r>
         <w:rPr>
           <w:rFonts w:hint="eastAsia"/>
@@ -352,7 +304,6 @@
       <w:pPr>
         <w:ind w:firstLineChars="200" w:firstLine="422"/>
         <w:rPr>
-          <w:rFonts w:hint="eastAsia"/>
           <w:b/>
         </w:rPr>
       </w:pPr>
@@ -367,9 +318,6 @@
     <w:p>
       <w:pPr>
         <w:ind w:firstLineChars="200" w:firstLine="420"/>
-        <w:rPr>
-          <w:rFonts w:hint="eastAsia"/>
-        </w:rPr>
       </w:pPr>
       <w:r>
         <w:rPr>
@@ -393,9 +341,6 @@
     <w:p>
       <w:pPr>
         <w:ind w:firstLineChars="200" w:firstLine="420"/>
-        <w:rPr>
-          <w:rFonts w:hint="eastAsia"/>
-        </w:rPr>
       </w:pPr>
       <w:r>
         <w:rPr>
@@ -413,9 +358,6 @@
     <w:p>
       <w:pPr>
         <w:ind w:firstLineChars="200" w:firstLine="420"/>
-        <w:rPr>
-          <w:rFonts w:hint="eastAsia"/>
-        </w:rPr>
       </w:pPr>
       <w:r>
         <w:rPr>
@@ -445,9 +387,6 @@
     <w:p>
       <w:pPr>
         <w:ind w:firstLineChars="200" w:firstLine="420"/>
-        <w:rPr>
-          <w:rFonts w:hint="eastAsia"/>
-        </w:rPr>
       </w:pPr>
       <w:r>
         <w:rPr>
@@ -465,16 +404,12 @@
     <w:p>
       <w:pPr>
         <w:ind w:firstLineChars="200" w:firstLine="420"/>
-        <w:rPr>
-          <w:rFonts w:hint="eastAsia"/>
-        </w:rPr>
       </w:pPr>
     </w:p>
     <w:p>
       <w:pPr>
         <w:ind w:firstLineChars="200" w:firstLine="422"/>
         <w:rPr>
-          <w:rFonts w:hint="eastAsia"/>
           <w:b/>
         </w:rPr>
       </w:pPr>
@@ -503,7 +438,72 @@
         <w:rPr>
           <w:rFonts w:hint="eastAsia"/>
         </w:rPr>
-        <w:t>：测试了借、还书的过程正确，且状态正常更新。</w:t>
+        <w:t>：</w:t>
+      </w:r>
+    </w:p>
+    <w:p>
+      <w:pPr>
+        <w:pStyle w:val="a5"/>
+        <w:numPr>
+          <w:ilvl w:val="0"/>
+          <w:numId w:val="1"/>
+        </w:numPr>
+        <w:ind w:firstLineChars="0"/>
+        <w:rPr>
+          <w:rFonts w:hint="eastAsia"/>
+        </w:rPr>
+      </w:pPr>
+      <w:r>
+        <w:rPr>
+          <w:rFonts w:hint="eastAsia"/>
+        </w:rPr>
+        <w:t>测试了借</w:t>
+      </w:r>
+      <w:r>
+        <w:rPr>
+          <w:rFonts w:hint="eastAsia"/>
+        </w:rPr>
+        <w:t>书的过程正确，且</w:t>
+      </w:r>
+      <w:r>
+        <w:rPr>
+          <w:rFonts w:hint="eastAsia"/>
+        </w:rPr>
+        <w:t>书本</w:t>
+      </w:r>
+      <w:r>
+        <w:rPr>
+          <w:rFonts w:hint="eastAsia"/>
+        </w:rPr>
+        <w:t>状态正常更新</w:t>
+      </w:r>
+      <w:r>
+        <w:rPr>
+          <w:rFonts w:hint="eastAsia"/>
+        </w:rPr>
+        <w:t>，借书记录正常保存</w:t>
+      </w:r>
+      <w:r>
+        <w:rPr>
+          <w:rFonts w:hint="eastAsia"/>
+        </w:rPr>
+        <w:t>。</w:t>
+      </w:r>
+    </w:p>
+    <w:p>
+      <w:pPr>
+        <w:pStyle w:val="a5"/>
+        <w:numPr>
+          <w:ilvl w:val="0"/>
+          <w:numId w:val="1"/>
+        </w:numPr>
+        <w:ind w:firstLineChars="0"/>
+      </w:pPr>
+      <w:r>
+        <w:rPr>
+          <w:rFonts w:hint="eastAsia"/>
+        </w:rPr>
+        <w:t>还书时书本状态正常更新，借书记录正常更新。</w:t>
       </w:r>
     </w:p>
     <w:p>
@@ -531,11 +531,108 @@
         </w:rPr>
         <w:t>：</w:t>
       </w:r>
-      <w:r>
-        <w:rPr>
-          <w:rFonts w:hint="eastAsia"/>
-        </w:rPr>
-        <w:t>测试了增删书本的操作正确</w:t>
+    </w:p>
+    <w:p>
+      <w:pPr>
+        <w:pStyle w:val="a5"/>
+        <w:numPr>
+          <w:ilvl w:val="0"/>
+          <w:numId w:val="2"/>
+        </w:numPr>
+        <w:ind w:firstLineChars="0"/>
+        <w:rPr>
+          <w:rFonts w:hint="eastAsia"/>
+        </w:rPr>
+      </w:pPr>
+      <w:r>
+        <w:rPr>
+          <w:rFonts w:hint="eastAsia"/>
+        </w:rPr>
+        <w:t>测试了增删书本</w:t>
+      </w:r>
+      <w:r>
+        <w:rPr>
+          <w:rFonts w:hint="eastAsia"/>
+        </w:rPr>
+        <w:t>（包括纸质书和电子书）</w:t>
+      </w:r>
+      <w:r>
+        <w:rPr>
+          <w:rFonts w:hint="eastAsia"/>
+        </w:rPr>
+        <w:t>的操作正确</w:t>
+      </w:r>
+      <w:r>
+        <w:rPr>
+          <w:rFonts w:hint="eastAsia"/>
+        </w:rPr>
+        <w:t>；</w:t>
+      </w:r>
+    </w:p>
+    <w:p>
+      <w:pPr>
+        <w:pStyle w:val="a5"/>
+        <w:numPr>
+          <w:ilvl w:val="0"/>
+          <w:numId w:val="2"/>
+        </w:numPr>
+        <w:ind w:firstLineChars="0"/>
+        <w:rPr>
+          <w:rFonts w:hint="eastAsia"/>
+        </w:rPr>
+      </w:pPr>
+      <w:r>
+        <w:rPr>
+          <w:rFonts w:hint="eastAsia"/>
+        </w:rPr>
+        <w:t>测试了增加朋友的操作正确</w:t>
+      </w:r>
+      <w:r>
+        <w:rPr>
+          <w:rFonts w:hint="eastAsia"/>
+        </w:rPr>
+        <w:t>；</w:t>
+      </w:r>
+    </w:p>
+    <w:p>
+      <w:pPr>
+        <w:pStyle w:val="a5"/>
+        <w:numPr>
+          <w:ilvl w:val="0"/>
+          <w:numId w:val="2"/>
+        </w:numPr>
+        <w:ind w:firstLineChars="0"/>
+        <w:rPr>
+          <w:rFonts w:hint="eastAsia"/>
+        </w:rPr>
+      </w:pPr>
+      <w:r>
+        <w:rPr>
+          <w:rFonts w:hint="eastAsia"/>
+        </w:rPr>
+        <w:t>测试了根据书的书名得到</w:t>
+      </w:r>
+      <w:r>
+        <w:rPr>
+          <w:rFonts w:hint="eastAsia"/>
+        </w:rPr>
+        <w:t>其所有书评和读书笔记的操作正确；</w:t>
+      </w:r>
+    </w:p>
+    <w:p>
+      <w:pPr>
+        <w:pStyle w:val="a5"/>
+        <w:numPr>
+          <w:ilvl w:val="0"/>
+          <w:numId w:val="2"/>
+        </w:numPr>
+        <w:ind w:firstLineChars="0"/>
+      </w:pPr>
+      <w:r>
+        <w:rPr>
+          <w:rFonts w:hint="eastAsia"/>
+        </w:rPr>
+        <w:t>测试了根据书名查询书本借阅状态的操作正确。</w:t>
       </w:r>
     </w:p>
     <w:p>
@@ -555,7 +652,117 @@
         <w:rPr>
           <w:rFonts w:hint="eastAsia"/>
         </w:rPr>
-        <w:t>：测试了阅读、写评论、写笔记等操作均正确。</w:t>
+        <w:t>：</w:t>
+      </w:r>
+    </w:p>
+    <w:p>
+      <w:pPr>
+        <w:pStyle w:val="a5"/>
+        <w:numPr>
+          <w:ilvl w:val="0"/>
+          <w:numId w:val="3"/>
+        </w:numPr>
+        <w:ind w:firstLineChars="0"/>
+        <w:rPr>
+          <w:rFonts w:hint="eastAsia"/>
+        </w:rPr>
+      </w:pPr>
+      <w:r>
+        <w:rPr>
+          <w:rFonts w:hint="eastAsia"/>
+        </w:rPr>
+        <w:t>测试了阅读、写评论</w:t>
+      </w:r>
+      <w:r>
+        <w:rPr>
+          <w:rFonts w:hint="eastAsia"/>
+        </w:rPr>
+        <w:t>（包括杂志书评和网上书评）</w:t>
+      </w:r>
+      <w:r>
+        <w:rPr>
+          <w:rFonts w:hint="eastAsia"/>
+        </w:rPr>
+        <w:t>、写</w:t>
+      </w:r>
+      <w:r>
+        <w:rPr>
+          <w:rFonts w:hint="eastAsia"/>
+        </w:rPr>
+        <w:t>读书</w:t>
+      </w:r>
+      <w:r>
+        <w:rPr>
+          <w:rFonts w:hint="eastAsia"/>
+        </w:rPr>
+        <w:t>笔记等操作均正确</w:t>
+      </w:r>
+      <w:r>
+        <w:rPr>
+          <w:rFonts w:hint="eastAsia"/>
+        </w:rPr>
+        <w:t>（包括阅读电子书和纸质书）</w:t>
+      </w:r>
+      <w:r>
+        <w:rPr>
+          <w:rFonts w:hint="eastAsia"/>
+        </w:rPr>
+        <w:t>。</w:t>
+      </w:r>
+    </w:p>
+    <w:p>
+      <w:pPr>
+        <w:ind w:left="420"/>
+        <w:rPr>
+          <w:rFonts w:hint="eastAsia"/>
+        </w:rPr>
+      </w:pPr>
+    </w:p>
+    <w:p>
+      <w:pPr>
+        <w:ind w:left="420"/>
+        <w:rPr>
+          <w:rFonts w:hint="eastAsia"/>
+          <w:b/>
+        </w:rPr>
+      </w:pPr>
+      <w:r>
+        <w:rPr>
+          <w:rFonts w:hint="eastAsia"/>
+          <w:b/>
+        </w:rPr>
+        <w:t>DBTest</w:t>
+      </w:r>
+      <w:r>
+        <w:rPr>
+          <w:rFonts w:hint="eastAsia"/>
+          <w:b/>
+        </w:rPr>
+        <w:t>：</w:t>
+      </w:r>
+    </w:p>
+    <w:p>
+      <w:pPr>
+        <w:ind w:left="420"/>
+      </w:pPr>
+      <w:r>
+        <w:rPr>
+          <w:rFonts w:hint="eastAsia"/>
+          <w:b/>
+        </w:rPr>
+        <w:tab/>
+      </w:r>
+      <w:r>
+        <w:rPr>
+          <w:rFonts w:hint="eastAsia"/>
+        </w:rPr>
+        <w:t>DBGetTest</w:t>
+      </w:r>
+      <w:r>
+        <w:rPr>
+          <w:rFonts w:hint="eastAsia"/>
+        </w:rPr>
+        <w:t>：测试了能够正常从数据库中取出书本的相关信息。</w:t>
       </w:r>
       <w:bookmarkStart w:id="0" w:name="_GoBack"/>
       <w:bookmarkEnd w:id="0"/>
@@ -568,6 +775,325 @@
     </w:sectPr>
   </w:body>
 </w:document>
+</file>
+
+<file path=word/endnotes.xml><?xml version="1.0" encoding="utf-8"?>
+<w:endnotes xmlns:wpc="http://schemas.microsoft.com/office/word/2010/wordprocessingCanvas" xmlns:mc="http://schemas.openxmlformats.org/markup-compatibility/2006" xmlns:o="urn:schemas-microsoft-com:office:office" xmlns:r="http://schemas.openxmlformats.org/officeDocument/2006/relationships" xmlns:m="http://schemas.openxmlformats.org/officeDocument/2006/math" xmlns:v="urn:schemas-microsoft-com:vml" xmlns:wp14="http://schemas.microsoft.com/office/word/2010/wordprocessingDrawing" xmlns:wp="http://schemas.openxmlformats.org/drawingml/2006/wordprocessingDrawing" xmlns:w10="urn:schemas-microsoft-com:office:word" xmlns:w="http://schemas.openxmlformats.org/wordprocessingml/2006/main" xmlns:w14="http://schemas.microsoft.com/office/word/2010/wordml" xmlns:wpg="http://schemas.microsoft.com/office/word/2010/wordprocessingGroup" xmlns:wpi="http://schemas.microsoft.com/office/word/2010/wordprocessingInk" xmlns:wne="http://schemas.microsoft.com/office/word/2006/wordml" xmlns:wps="http://schemas.microsoft.com/office/word/2010/wordprocessingShape" mc:Ignorable="w14 wp14">
+  <w:endnote w:type="separator" w:id="-1">
+    <w:p>
+      <w:r>
+        <w:separator/>
+      </w:r>
+    </w:p>
+  </w:endnote>
+  <w:endnote w:type="continuationSeparator" w:id="0">
+    <w:p>
+      <w:r>
+        <w:continuationSeparator/>
+      </w:r>
+    </w:p>
+  </w:endnote>
+</w:endnotes>
+</file>
+
+<file path=word/footnotes.xml><?xml version="1.0" encoding="utf-8"?>
+<w:footnotes xmlns:wpc="http://schemas.microsoft.com/office/word/2010/wordprocessingCanvas" xmlns:mc="http://schemas.openxmlformats.org/markup-compatibility/2006" xmlns:o="urn:schemas-microsoft-com:office:office" xmlns:r="http://schemas.openxmlformats.org/officeDocument/2006/relationships" xmlns:m="http://schemas.openxmlformats.org/officeDocument/2006/math" xmlns:v="urn:schemas-microsoft-com:vml" xmlns:wp14="http://schemas.microsoft.com/office/word/2010/wordprocessingDrawing" xmlns:wp="http://schemas.openxmlformats.org/drawingml/2006/wordprocessingDrawing" xmlns:w10="urn:schemas-microsoft-com:office:word" xmlns:w="http://schemas.openxmlformats.org/wordprocessingml/2006/main" xmlns:w14="http://schemas.microsoft.com/office/word/2010/wordml" xmlns:wpg="http://schemas.microsoft.com/office/word/2010/wordprocessingGroup" xmlns:wpi="http://schemas.microsoft.com/office/word/2010/wordprocessingInk" xmlns:wne="http://schemas.microsoft.com/office/word/2006/wordml" xmlns:wps="http://schemas.microsoft.com/office/word/2010/wordprocessingShape" mc:Ignorable="w14 wp14">
+  <w:footnote w:type="separator" w:id="-1">
+    <w:p>
+      <w:r>
+        <w:separator/>
+      </w:r>
+    </w:p>
+  </w:footnote>
+  <w:footnote w:type="continuationSeparator" w:id="0">
+    <w:p>
+      <w:r>
+        <w:continuationSeparator/>
+      </w:r>
+    </w:p>
+  </w:footnote>
+</w:footnotes>
+</file>
+
+<file path=word/numbering.xml><?xml version="1.0" encoding="utf-8"?>
+<w:numbering xmlns:wpc="http://schemas.microsoft.com/office/word/2010/wordprocessingCanvas" xmlns:mc="http://schemas.openxmlformats.org/markup-compatibility/2006" xmlns:o="urn:schemas-microsoft-com:office:office" xmlns:r="http://schemas.openxmlformats.org/officeDocument/2006/relationships" xmlns:m="http://schemas.openxmlformats.org/officeDocument/2006/math" xmlns:v="urn:schemas-microsoft-com:vml" xmlns:wp14="http://schemas.microsoft.com/office/word/2010/wordprocessingDrawing" xmlns:wp="http://schemas.openxmlformats.org/drawingml/2006/wordprocessingDrawing" xmlns:w10="urn:schemas-microsoft-com:office:word" xmlns:w="http://schemas.openxmlformats.org/wordprocessingml/2006/main" xmlns:w14="http://schemas.microsoft.com/office/word/2010/wordml" xmlns:wpg="http://schemas.microsoft.com/office/word/2010/wordprocessingGroup" xmlns:wpi="http://schemas.microsoft.com/office/word/2010/wordprocessingInk" xmlns:wne="http://schemas.microsoft.com/office/word/2006/wordml" xmlns:wps="http://schemas.microsoft.com/office/word/2010/wordprocessingShape" mc:Ignorable="w14 wp14">
+  <w:abstractNum w:abstractNumId="0">
+    <w:nsid w:val="2A8023ED"/>
+    <w:multiLevelType w:val="hybridMultilevel"/>
+    <w:tmpl w:val="9E8862F8"/>
+    <w:lvl w:ilvl="0" w:tplc="7344581C">
+      <w:start w:val="1"/>
+      <w:numFmt w:val="decimal"/>
+      <w:lvlText w:val="%1、"/>
+      <w:lvlJc w:val="left"/>
+      <w:pPr>
+        <w:ind w:left="1200" w:hanging="360"/>
+      </w:pPr>
+      <w:rPr>
+        <w:rFonts w:hint="default"/>
+      </w:rPr>
+    </w:lvl>
+    <w:lvl w:ilvl="1" w:tplc="04090019" w:tentative="1">
+      <w:start w:val="1"/>
+      <w:numFmt w:val="lowerLetter"/>
+      <w:lvlText w:val="%2)"/>
+      <w:lvlJc w:val="left"/>
+      <w:pPr>
+        <w:ind w:left="1680" w:hanging="420"/>
+      </w:pPr>
+    </w:lvl>
+    <w:lvl w:ilvl="2" w:tplc="0409001B" w:tentative="1">
+      <w:start w:val="1"/>
+      <w:numFmt w:val="lowerRoman"/>
+      <w:lvlText w:val="%3."/>
+      <w:lvlJc w:val="right"/>
+      <w:pPr>
+        <w:ind w:left="2100" w:hanging="420"/>
+      </w:pPr>
+    </w:lvl>
+    <w:lvl w:ilvl="3" w:tplc="0409000F" w:tentative="1">
+      <w:start w:val="1"/>
+      <w:numFmt w:val="decimal"/>
+      <w:lvlText w:val="%4."/>
+      <w:lvlJc w:val="left"/>
+      <w:pPr>
+        <w:ind w:left="2520" w:hanging="420"/>
+      </w:pPr>
+    </w:lvl>
+    <w:lvl w:ilvl="4" w:tplc="04090019" w:tentative="1">
+      <w:start w:val="1"/>
+      <w:numFmt w:val="lowerLetter"/>
+      <w:lvlText w:val="%5)"/>
+      <w:lvlJc w:val="left"/>
+      <w:pPr>
+        <w:ind w:left="2940" w:hanging="420"/>
+      </w:pPr>
+    </w:lvl>
+    <w:lvl w:ilvl="5" w:tplc="0409001B" w:tentative="1">
+      <w:start w:val="1"/>
+      <w:numFmt w:val="lowerRoman"/>
+      <w:lvlText w:val="%6."/>
+      <w:lvlJc w:val="right"/>
+      <w:pPr>
+        <w:ind w:left="3360" w:hanging="420"/>
+      </w:pPr>
+    </w:lvl>
+    <w:lvl w:ilvl="6" w:tplc="0409000F" w:tentative="1">
+      <w:start w:val="1"/>
+      <w:numFmt w:val="decimal"/>
+      <w:lvlText w:val="%7."/>
+      <w:lvlJc w:val="left"/>
+      <w:pPr>
+        <w:ind w:left="3780" w:hanging="420"/>
+      </w:pPr>
+    </w:lvl>
+    <w:lvl w:ilvl="7" w:tplc="04090019" w:tentative="1">
+      <w:start w:val="1"/>
+      <w:numFmt w:val="lowerLetter"/>
+      <w:lvlText w:val="%8)"/>
+      <w:lvlJc w:val="left"/>
+      <w:pPr>
+        <w:ind w:left="4200" w:hanging="420"/>
+      </w:pPr>
+    </w:lvl>
+    <w:lvl w:ilvl="8" w:tplc="0409001B" w:tentative="1">
+      <w:start w:val="1"/>
+      <w:numFmt w:val="lowerRoman"/>
+      <w:lvlText w:val="%9."/>
+      <w:lvlJc w:val="right"/>
+      <w:pPr>
+        <w:ind w:left="4620" w:hanging="420"/>
+      </w:pPr>
+    </w:lvl>
+  </w:abstractNum>
+  <w:abstractNum w:abstractNumId="1">
+    <w:nsid w:val="70275F77"/>
+    <w:multiLevelType w:val="hybridMultilevel"/>
+    <w:tmpl w:val="6B52951A"/>
+    <w:lvl w:ilvl="0" w:tplc="29645182">
+      <w:start w:val="1"/>
+      <w:numFmt w:val="decimal"/>
+      <w:lvlText w:val="%1、"/>
+      <w:lvlJc w:val="left"/>
+      <w:pPr>
+        <w:ind w:left="1200" w:hanging="360"/>
+      </w:pPr>
+      <w:rPr>
+        <w:rFonts w:hint="default"/>
+      </w:rPr>
+    </w:lvl>
+    <w:lvl w:ilvl="1" w:tplc="04090019" w:tentative="1">
+      <w:start w:val="1"/>
+      <w:numFmt w:val="lowerLetter"/>
+      <w:lvlText w:val="%2)"/>
+      <w:lvlJc w:val="left"/>
+      <w:pPr>
+        <w:ind w:left="1680" w:hanging="420"/>
+      </w:pPr>
+    </w:lvl>
+    <w:lvl w:ilvl="2" w:tplc="0409001B" w:tentative="1">
+      <w:start w:val="1"/>
+      <w:numFmt w:val="lowerRoman"/>
+      <w:lvlText w:val="%3."/>
+      <w:lvlJc w:val="right"/>
+      <w:pPr>
+        <w:ind w:left="2100" w:hanging="420"/>
+      </w:pPr>
+    </w:lvl>
+    <w:lvl w:ilvl="3" w:tplc="0409000F" w:tentative="1">
+      <w:start w:val="1"/>
+      <w:numFmt w:val="decimal"/>
+      <w:lvlText w:val="%4."/>
+      <w:lvlJc w:val="left"/>
+      <w:pPr>
+        <w:ind w:left="2520" w:hanging="420"/>
+      </w:pPr>
+    </w:lvl>
+    <w:lvl w:ilvl="4" w:tplc="04090019" w:tentative="1">
+      <w:start w:val="1"/>
+      <w:numFmt w:val="lowerLetter"/>
+      <w:lvlText w:val="%5)"/>
+      <w:lvlJc w:val="left"/>
+      <w:pPr>
+        <w:ind w:left="2940" w:hanging="420"/>
+      </w:pPr>
+    </w:lvl>
+    <w:lvl w:ilvl="5" w:tplc="0409001B" w:tentative="1">
+      <w:start w:val="1"/>
+      <w:numFmt w:val="lowerRoman"/>
+      <w:lvlText w:val="%6."/>
+      <w:lvlJc w:val="right"/>
+      <w:pPr>
+        <w:ind w:left="3360" w:hanging="420"/>
+      </w:pPr>
+    </w:lvl>
+    <w:lvl w:ilvl="6" w:tplc="0409000F" w:tentative="1">
+      <w:start w:val="1"/>
+      <w:numFmt w:val="decimal"/>
+      <w:lvlText w:val="%7."/>
+      <w:lvlJc w:val="left"/>
+      <w:pPr>
+        <w:ind w:left="3780" w:hanging="420"/>
+      </w:pPr>
+    </w:lvl>
+    <w:lvl w:ilvl="7" w:tplc="04090019" w:tentative="1">
+      <w:start w:val="1"/>
+      <w:numFmt w:val="lowerLetter"/>
+      <w:lvlText w:val="%8)"/>
+      <w:lvlJc w:val="left"/>
+      <w:pPr>
+        <w:ind w:left="4200" w:hanging="420"/>
+      </w:pPr>
+    </w:lvl>
+    <w:lvl w:ilvl="8" w:tplc="0409001B" w:tentative="1">
+      <w:start w:val="1"/>
+      <w:numFmt w:val="lowerRoman"/>
+      <w:lvlText w:val="%9."/>
+      <w:lvlJc w:val="right"/>
+      <w:pPr>
+        <w:ind w:left="4620" w:hanging="420"/>
+      </w:pPr>
+    </w:lvl>
+  </w:abstractNum>
+  <w:abstractNum w:abstractNumId="2">
+    <w:nsid w:val="749D6BD9"/>
+    <w:multiLevelType w:val="hybridMultilevel"/>
+    <w:tmpl w:val="0A48C290"/>
+    <w:lvl w:ilvl="0" w:tplc="1C3C99A6">
+      <w:start w:val="1"/>
+      <w:numFmt w:val="decimal"/>
+      <w:lvlText w:val="%1、"/>
+      <w:lvlJc w:val="left"/>
+      <w:pPr>
+        <w:ind w:left="1200" w:hanging="360"/>
+      </w:pPr>
+      <w:rPr>
+        <w:rFonts w:hint="default"/>
+      </w:rPr>
+    </w:lvl>
+    <w:lvl w:ilvl="1" w:tplc="04090019" w:tentative="1">
+      <w:start w:val="1"/>
+      <w:numFmt w:val="lowerLetter"/>
+      <w:lvlText w:val="%2)"/>
+      <w:lvlJc w:val="left"/>
+      <w:pPr>
+        <w:ind w:left="1680" w:hanging="420"/>
+      </w:pPr>
+    </w:lvl>
+    <w:lvl w:ilvl="2" w:tplc="0409001B" w:tentative="1">
+      <w:start w:val="1"/>
+      <w:numFmt w:val="lowerRoman"/>
+      <w:lvlText w:val="%3."/>
+      <w:lvlJc w:val="right"/>
+      <w:pPr>
+        <w:ind w:left="2100" w:hanging="420"/>
+      </w:pPr>
+    </w:lvl>
+    <w:lvl w:ilvl="3" w:tplc="0409000F" w:tentative="1">
+      <w:start w:val="1"/>
+      <w:numFmt w:val="decimal"/>
+      <w:lvlText w:val="%4."/>
+      <w:lvlJc w:val="left"/>
+      <w:pPr>
+        <w:ind w:left="2520" w:hanging="420"/>
+      </w:pPr>
+    </w:lvl>
+    <w:lvl w:ilvl="4" w:tplc="04090019" w:tentative="1">
+      <w:start w:val="1"/>
+      <w:numFmt w:val="lowerLetter"/>
+      <w:lvlText w:val="%5)"/>
+      <w:lvlJc w:val="left"/>
+      <w:pPr>
+        <w:ind w:left="2940" w:hanging="420"/>
+      </w:pPr>
+    </w:lvl>
+    <w:lvl w:ilvl="5" w:tplc="0409001B" w:tentative="1">
+      <w:start w:val="1"/>
+      <w:numFmt w:val="lowerRoman"/>
+      <w:lvlText w:val="%6."/>
+      <w:lvlJc w:val="right"/>
+      <w:pPr>
+        <w:ind w:left="3360" w:hanging="420"/>
+      </w:pPr>
+    </w:lvl>
+    <w:lvl w:ilvl="6" w:tplc="0409000F" w:tentative="1">
+      <w:start w:val="1"/>
+      <w:numFmt w:val="decimal"/>
+      <w:lvlText w:val="%7."/>
+      <w:lvlJc w:val="left"/>
+      <w:pPr>
+        <w:ind w:left="3780" w:hanging="420"/>
+      </w:pPr>
+    </w:lvl>
+    <w:lvl w:ilvl="7" w:tplc="04090019" w:tentative="1">
+      <w:start w:val="1"/>
+      <w:numFmt w:val="lowerLetter"/>
+      <w:lvlText w:val="%8)"/>
+      <w:lvlJc w:val="left"/>
+      <w:pPr>
+        <w:ind w:left="4200" w:hanging="420"/>
+      </w:pPr>
+    </w:lvl>
+    <w:lvl w:ilvl="8" w:tplc="0409001B" w:tentative="1">
+      <w:start w:val="1"/>
+      <w:numFmt w:val="lowerRoman"/>
+      <w:lvlText w:val="%9."/>
+      <w:lvlJc w:val="right"/>
+      <w:pPr>
+        <w:ind w:left="4620" w:hanging="420"/>
+      </w:pPr>
+    </w:lvl>
+  </w:abstractNum>
+  <w:num w:numId="1">
+    <w:abstractNumId w:val="2"/>
+  </w:num>
+  <w:num w:numId="2">
+    <w:abstractNumId w:val="0"/>
+  </w:num>
+  <w:num w:numId="3">
+    <w:abstractNumId w:val="1"/>
+  </w:num>
+</w:numbering>
 </file>
 
 <file path=word/styles.xml><?xml version="1.0" encoding="utf-8"?>
@@ -866,6 +1392,81 @@
       <w:sz w:val="32"/>
       <w:szCs w:val="32"/>
     </w:rPr>
+  </w:style>
+  <w:style w:type="paragraph" w:styleId="a3">
+    <w:name w:val="header"/>
+    <w:basedOn w:val="a"/>
+    <w:link w:val="Char"/>
+    <w:uiPriority w:val="99"/>
+    <w:unhideWhenUsed/>
+    <w:rsid w:val="006E57EC"/>
+    <w:pPr>
+      <w:pBdr>
+        <w:bottom w:val="single" w:sz="6" w:space="1" w:color="auto"/>
+      </w:pBdr>
+      <w:tabs>
+        <w:tab w:val="center" w:pos="4153"/>
+        <w:tab w:val="right" w:pos="8306"/>
+      </w:tabs>
+      <w:snapToGrid w:val="0"/>
+      <w:jc w:val="center"/>
+    </w:pPr>
+    <w:rPr>
+      <w:sz w:val="18"/>
+      <w:szCs w:val="18"/>
+    </w:rPr>
+  </w:style>
+  <w:style w:type="character" w:customStyle="1" w:styleId="Char">
+    <w:name w:val="页眉 Char"/>
+    <w:basedOn w:val="a0"/>
+    <w:link w:val="a3"/>
+    <w:uiPriority w:val="99"/>
+    <w:rsid w:val="006E57EC"/>
+    <w:rPr>
+      <w:sz w:val="18"/>
+      <w:szCs w:val="18"/>
+    </w:rPr>
+  </w:style>
+  <w:style w:type="paragraph" w:styleId="a4">
+    <w:name w:val="footer"/>
+    <w:basedOn w:val="a"/>
+    <w:link w:val="Char0"/>
+    <w:uiPriority w:val="99"/>
+    <w:unhideWhenUsed/>
+    <w:rsid w:val="006E57EC"/>
+    <w:pPr>
+      <w:tabs>
+        <w:tab w:val="center" w:pos="4153"/>
+        <w:tab w:val="right" w:pos="8306"/>
+      </w:tabs>
+      <w:snapToGrid w:val="0"/>
+      <w:jc w:val="left"/>
+    </w:pPr>
+    <w:rPr>
+      <w:sz w:val="18"/>
+      <w:szCs w:val="18"/>
+    </w:rPr>
+  </w:style>
+  <w:style w:type="character" w:customStyle="1" w:styleId="Char0">
+    <w:name w:val="页脚 Char"/>
+    <w:basedOn w:val="a0"/>
+    <w:link w:val="a4"/>
+    <w:uiPriority w:val="99"/>
+    <w:rsid w:val="006E57EC"/>
+    <w:rPr>
+      <w:sz w:val="18"/>
+      <w:szCs w:val="18"/>
+    </w:rPr>
+  </w:style>
+  <w:style w:type="paragraph" w:styleId="a5">
+    <w:name w:val="List Paragraph"/>
+    <w:basedOn w:val="a"/>
+    <w:uiPriority w:val="34"/>
+    <w:qFormat/>
+    <w:rsid w:val="00D25B05"/>
+    <w:pPr>
+      <w:ind w:firstLineChars="200" w:firstLine="420"/>
+    </w:pPr>
   </w:style>
 </w:styles>
 </file>
@@ -1166,6 +1767,81 @@
       <w:sz w:val="32"/>
       <w:szCs w:val="32"/>
     </w:rPr>
+  </w:style>
+  <w:style w:type="paragraph" w:styleId="a3">
+    <w:name w:val="header"/>
+    <w:basedOn w:val="a"/>
+    <w:link w:val="Char"/>
+    <w:uiPriority w:val="99"/>
+    <w:unhideWhenUsed/>
+    <w:rsid w:val="006E57EC"/>
+    <w:pPr>
+      <w:pBdr>
+        <w:bottom w:val="single" w:sz="6" w:space="1" w:color="auto"/>
+      </w:pBdr>
+      <w:tabs>
+        <w:tab w:val="center" w:pos="4153"/>
+        <w:tab w:val="right" w:pos="8306"/>
+      </w:tabs>
+      <w:snapToGrid w:val="0"/>
+      <w:jc w:val="center"/>
+    </w:pPr>
+    <w:rPr>
+      <w:sz w:val="18"/>
+      <w:szCs w:val="18"/>
+    </w:rPr>
+  </w:style>
+  <w:style w:type="character" w:customStyle="1" w:styleId="Char">
+    <w:name w:val="页眉 Char"/>
+    <w:basedOn w:val="a0"/>
+    <w:link w:val="a3"/>
+    <w:uiPriority w:val="99"/>
+    <w:rsid w:val="006E57EC"/>
+    <w:rPr>
+      <w:sz w:val="18"/>
+      <w:szCs w:val="18"/>
+    </w:rPr>
+  </w:style>
+  <w:style w:type="paragraph" w:styleId="a4">
+    <w:name w:val="footer"/>
+    <w:basedOn w:val="a"/>
+    <w:link w:val="Char0"/>
+    <w:uiPriority w:val="99"/>
+    <w:unhideWhenUsed/>
+    <w:rsid w:val="006E57EC"/>
+    <w:pPr>
+      <w:tabs>
+        <w:tab w:val="center" w:pos="4153"/>
+        <w:tab w:val="right" w:pos="8306"/>
+      </w:tabs>
+      <w:snapToGrid w:val="0"/>
+      <w:jc w:val="left"/>
+    </w:pPr>
+    <w:rPr>
+      <w:sz w:val="18"/>
+      <w:szCs w:val="18"/>
+    </w:rPr>
+  </w:style>
+  <w:style w:type="character" w:customStyle="1" w:styleId="Char0">
+    <w:name w:val="页脚 Char"/>
+    <w:basedOn w:val="a0"/>
+    <w:link w:val="a4"/>
+    <w:uiPriority w:val="99"/>
+    <w:rsid w:val="006E57EC"/>
+    <w:rPr>
+      <w:sz w:val="18"/>
+      <w:szCs w:val="18"/>
+    </w:rPr>
+  </w:style>
+  <w:style w:type="paragraph" w:styleId="a5">
+    <w:name w:val="List Paragraph"/>
+    <w:basedOn w:val="a"/>
+    <w:uiPriority w:val="34"/>
+    <w:qFormat/>
+    <w:rsid w:val="00D25B05"/>
+    <w:pPr>
+      <w:ind w:firstLineChars="200" w:firstLine="420"/>
+    </w:pPr>
   </w:style>
 </w:styles>
 </file>

</xml_diff>